<commit_message>
Correccion 01 - Ivan Cordoba OK
</commit_message>
<xml_diff>
--- a/Desafios/Notas y Devoluciones 01.docx
+++ b/Desafios/Notas y Devoluciones 01.docx
@@ -198,6 +198,485 @@
           <w:b/>
           <w:bCs/>
         </w:rPr>
+        <w:t>Cordoba</w:t>
+      </w:r>
+      <w:proofErr w:type="spellEnd"/>
+      <w:r>
+        <w:rPr>
+          <w:rFonts w:ascii="Segoe UI Emoji" w:hAnsi="Segoe UI Emoji" w:cs="Segoe UI Emoji"/>
+          <w:b/>
+          <w:bCs/>
+        </w:rPr>
+        <w:t xml:space="preserve"> </w:t>
+      </w:r>
+      <w:proofErr w:type="spellStart"/>
+      <w:r>
+        <w:rPr>
+          <w:rFonts w:ascii="Segoe UI Emoji" w:hAnsi="Segoe UI Emoji" w:cs="Segoe UI Emoji"/>
+          <w:b/>
+          <w:bCs/>
+        </w:rPr>
+        <w:t>Ivan</w:t>
+      </w:r>
+      <w:proofErr w:type="spellEnd"/>
+    </w:p>
+    <w:p>
+      <w:pPr>
+        <w:rPr>
+          <w:rFonts w:ascii="Segoe UI Emoji" w:hAnsi="Segoe UI Emoji" w:cs="Segoe UI Emoji"/>
+          <w:b/>
+          <w:bCs/>
+        </w:rPr>
+      </w:pPr>
+    </w:p>
+    <w:p>
+      <w:pPr>
+        <w:rPr>
+          <w:rFonts w:ascii="Segoe UI Emoji" w:hAnsi="Segoe UI Emoji" w:cs="Segoe UI Emoji"/>
+        </w:rPr>
+      </w:pPr>
+      <w:proofErr w:type="gramStart"/>
+      <w:r>
+        <w:rPr>
+          <w:rFonts w:ascii="Segoe UI Emoji" w:hAnsi="Segoe UI Emoji" w:cs="Segoe UI Emoji"/>
+        </w:rPr>
+        <w:t>🎉</w:t>
+      </w:r>
+      <w:r>
+        <w:t>¡</w:t>
+      </w:r>
+      <w:proofErr w:type="gramEnd"/>
+      <w:r>
+        <w:t xml:space="preserve">Felicitaciones por la entrega del Desafío 01! </w:t>
+      </w:r>
+      <w:r>
+        <w:rPr>
+          <w:rFonts w:ascii="Segoe UI Emoji" w:hAnsi="Segoe UI Emoji" w:cs="Segoe UI Emoji"/>
+        </w:rPr>
+        <w:t>🎉</w:t>
+      </w:r>
+    </w:p>
+    <w:p/>
+    <w:p/>
+    <w:p>
+      <w:r>
+        <w:t xml:space="preserve">Primeramente, quería felicitarte por el trabajo que realizaste. El resultado </w:t>
+      </w:r>
+      <w:r>
+        <w:t>esta casi logrado</w:t>
+      </w:r>
+      <w:r>
+        <w:t>.</w:t>
+      </w:r>
+    </w:p>
+    <w:p/>
+    <w:p/>
+    <w:p>
+      <w:r>
+        <w:t xml:space="preserve">La estructura del documento es </w:t>
+      </w:r>
+      <w:proofErr w:type="gramStart"/>
+      <w:r>
+        <w:t>correcto</w:t>
+      </w:r>
+      <w:proofErr w:type="gramEnd"/>
+      <w:r>
+        <w:t>, r</w:t>
+      </w:r>
+      <w:r>
+        <w:t>espetaste el orden de aplicación de uso de etiquetas de encabezado (h1, h2, etc..) y el manejo de etiquetas para textos</w:t>
+      </w:r>
+      <w:r>
+        <w:t>.</w:t>
+      </w:r>
+    </w:p>
+    <w:p/>
+    <w:p/>
+    <w:p>
+      <w:r>
+        <w:t>Observaciones a tu trabajo son:</w:t>
+      </w:r>
+    </w:p>
+    <w:p/>
+    <w:p>
+      <w:pPr>
+        <w:pStyle w:val="Prrafodelista"/>
+        <w:numPr>
+          <w:ilvl w:val="0"/>
+          <w:numId w:val="1"/>
+        </w:numPr>
+      </w:pPr>
+      <w:proofErr w:type="spellStart"/>
+      <w:r>
+        <w:t>Recorda</w:t>
+      </w:r>
+      <w:proofErr w:type="spellEnd"/>
+      <w:r>
+        <w:t xml:space="preserve"> cambiar el lenguaje a español &lt;</w:t>
+      </w:r>
+      <w:proofErr w:type="spellStart"/>
+      <w:r>
+        <w:t>html</w:t>
+      </w:r>
+      <w:proofErr w:type="spellEnd"/>
+      <w:r>
+        <w:t xml:space="preserve"> </w:t>
+      </w:r>
+      <w:proofErr w:type="spellStart"/>
+      <w:r>
+        <w:t>lang</w:t>
+      </w:r>
+      <w:proofErr w:type="spellEnd"/>
+      <w:r>
+        <w:t xml:space="preserve">="es"&gt; porque esto </w:t>
+      </w:r>
+      <w:proofErr w:type="gramStart"/>
+      <w:r>
+        <w:t>le</w:t>
+      </w:r>
+      <w:proofErr w:type="gramEnd"/>
+      <w:r>
+        <w:t xml:space="preserve"> dice a los motores de búsqueda en que idioma esta tu sitio web.</w:t>
+      </w:r>
+    </w:p>
+    <w:p>
+      <w:pPr>
+        <w:pStyle w:val="Prrafodelista"/>
+      </w:pPr>
+    </w:p>
+    <w:p>
+      <w:pPr>
+        <w:pStyle w:val="Prrafodelista"/>
+      </w:pPr>
+    </w:p>
+    <w:p>
+      <w:pPr>
+        <w:pStyle w:val="Prrafodelista"/>
+      </w:pPr>
+    </w:p>
+    <w:p>
+      <w:pPr>
+        <w:pStyle w:val="Prrafodelista"/>
+        <w:numPr>
+          <w:ilvl w:val="0"/>
+          <w:numId w:val="1"/>
+        </w:numPr>
+      </w:pPr>
+      <w:r>
+        <w:t>Las etiquetas de encabezado (h</w:t>
+      </w:r>
+      <w:proofErr w:type="gramStart"/>
+      <w:r>
+        <w:t>1,h</w:t>
+      </w:r>
+      <w:proofErr w:type="gramEnd"/>
+      <w:r>
+        <w:t xml:space="preserve">2, etc..) ya tienen por default un peso semántico, por lo cual no </w:t>
+      </w:r>
+      <w:proofErr w:type="spellStart"/>
+      <w:r>
+        <w:t>seria</w:t>
+      </w:r>
+      <w:proofErr w:type="spellEnd"/>
+      <w:r>
+        <w:t xml:space="preserve"> necesario aplicarles un </w:t>
+      </w:r>
+      <w:proofErr w:type="spellStart"/>
+      <w:r>
+        <w:t>strong</w:t>
+      </w:r>
+      <w:proofErr w:type="spellEnd"/>
+      <w:r>
+        <w:t xml:space="preserve">, </w:t>
+      </w:r>
+      <w:proofErr w:type="spellStart"/>
+      <w:r>
+        <w:t>r</w:t>
+      </w:r>
+      <w:r>
+        <w:t>ecorda</w:t>
+      </w:r>
+      <w:proofErr w:type="spellEnd"/>
+      <w:r>
+        <w:t xml:space="preserve"> que la etiqueta &lt;</w:t>
+      </w:r>
+      <w:proofErr w:type="spellStart"/>
+      <w:r>
+        <w:t>strong</w:t>
+      </w:r>
+      <w:proofErr w:type="spellEnd"/>
+      <w:r>
+        <w:t xml:space="preserve">&gt; le dice a los motores de búsqueda que esa </w:t>
+      </w:r>
+      <w:proofErr w:type="spellStart"/>
+      <w:r>
+        <w:t>info</w:t>
+      </w:r>
+      <w:proofErr w:type="spellEnd"/>
+      <w:r>
+        <w:t xml:space="preserve"> es importante y que la tome en cuenta cuando imprime los resultados de </w:t>
+      </w:r>
+      <w:r>
+        <w:t>búsqueda</w:t>
+      </w:r>
+      <w:r>
+        <w:t xml:space="preserve">, por lo cual es recomendable utilizarla con recaudo. </w:t>
+      </w:r>
+    </w:p>
+    <w:p>
+      <w:pPr>
+        <w:pStyle w:val="Prrafodelista"/>
+      </w:pPr>
+    </w:p>
+    <w:p>
+      <w:pPr>
+        <w:pStyle w:val="Prrafodelista"/>
+      </w:pPr>
+    </w:p>
+    <w:p>
+      <w:pPr>
+        <w:pStyle w:val="Prrafodelista"/>
+      </w:pPr>
+    </w:p>
+    <w:p>
+      <w:pPr>
+        <w:pStyle w:val="Prrafodelista"/>
+        <w:numPr>
+          <w:ilvl w:val="0"/>
+          <w:numId w:val="1"/>
+        </w:numPr>
+      </w:pPr>
+      <w:r>
+        <w:t>Falto aplicar estructura de lista desordenada en el parte de ¿Qué significa? La palabra FODA:</w:t>
+      </w:r>
+    </w:p>
+    <w:p>
+      <w:pPr>
+        <w:ind w:left="1416"/>
+      </w:pPr>
+      <w:r>
+        <w:t xml:space="preserve">            &lt;</w:t>
+      </w:r>
+      <w:proofErr w:type="spellStart"/>
+      <w:r>
+        <w:t>ul</w:t>
+      </w:r>
+      <w:proofErr w:type="spellEnd"/>
+      <w:r>
+        <w:t>&gt;</w:t>
+      </w:r>
+    </w:p>
+    <w:p>
+      <w:pPr>
+        <w:ind w:left="1416"/>
+      </w:pPr>
+      <w:r>
+        <w:t xml:space="preserve">                &lt;</w:t>
+      </w:r>
+      <w:proofErr w:type="spellStart"/>
+      <w:r>
+        <w:t>li</w:t>
+      </w:r>
+      <w:proofErr w:type="spellEnd"/>
+      <w:r>
+        <w:t>&gt;&lt;b&gt;F&lt;/b&gt;</w:t>
+      </w:r>
+      <w:proofErr w:type="spellStart"/>
+      <w:r>
+        <w:t>ortalezas</w:t>
+      </w:r>
+      <w:proofErr w:type="spellEnd"/>
+      <w:r>
+        <w:t>&lt;/</w:t>
+      </w:r>
+      <w:proofErr w:type="spellStart"/>
+      <w:r>
+        <w:t>li</w:t>
+      </w:r>
+      <w:proofErr w:type="spellEnd"/>
+      <w:r>
+        <w:t>&gt;</w:t>
+      </w:r>
+    </w:p>
+    <w:p>
+      <w:pPr>
+        <w:ind w:left="1416"/>
+      </w:pPr>
+      <w:r>
+        <w:t xml:space="preserve">                &lt;</w:t>
+      </w:r>
+      <w:proofErr w:type="spellStart"/>
+      <w:r>
+        <w:t>li</w:t>
+      </w:r>
+      <w:proofErr w:type="spellEnd"/>
+      <w:r>
+        <w:t>&gt;&lt;b&gt;O&lt;/b&gt;</w:t>
+      </w:r>
+      <w:proofErr w:type="spellStart"/>
+      <w:r>
+        <w:t>bjetivos</w:t>
+      </w:r>
+      <w:proofErr w:type="spellEnd"/>
+      <w:r>
+        <w:t>&lt;/</w:t>
+      </w:r>
+      <w:proofErr w:type="spellStart"/>
+      <w:r>
+        <w:t>li</w:t>
+      </w:r>
+      <w:proofErr w:type="spellEnd"/>
+      <w:r>
+        <w:t>&gt;</w:t>
+      </w:r>
+    </w:p>
+    <w:p>
+      <w:pPr>
+        <w:ind w:left="1416"/>
+      </w:pPr>
+      <w:r>
+        <w:t xml:space="preserve">                &lt;</w:t>
+      </w:r>
+      <w:proofErr w:type="spellStart"/>
+      <w:r>
+        <w:t>li</w:t>
+      </w:r>
+      <w:proofErr w:type="spellEnd"/>
+      <w:r>
+        <w:t>&gt;&lt;b&gt;D&lt;/b&gt;</w:t>
+      </w:r>
+      <w:proofErr w:type="spellStart"/>
+      <w:r>
+        <w:t>ebilidades</w:t>
+      </w:r>
+      <w:proofErr w:type="spellEnd"/>
+      <w:r>
+        <w:t>&lt;/</w:t>
+      </w:r>
+      <w:proofErr w:type="spellStart"/>
+      <w:r>
+        <w:t>li</w:t>
+      </w:r>
+      <w:proofErr w:type="spellEnd"/>
+      <w:r>
+        <w:t>&gt;</w:t>
+      </w:r>
+    </w:p>
+    <w:p>
+      <w:pPr>
+        <w:ind w:left="1416"/>
+      </w:pPr>
+      <w:r>
+        <w:t xml:space="preserve">                &lt;</w:t>
+      </w:r>
+      <w:proofErr w:type="spellStart"/>
+      <w:r>
+        <w:t>li</w:t>
+      </w:r>
+      <w:proofErr w:type="spellEnd"/>
+      <w:r>
+        <w:t>&gt;&lt;b&gt;A&lt;/b&gt;menazas&lt;/</w:t>
+      </w:r>
+      <w:proofErr w:type="spellStart"/>
+      <w:r>
+        <w:t>li</w:t>
+      </w:r>
+      <w:proofErr w:type="spellEnd"/>
+      <w:r>
+        <w:t xml:space="preserve">&gt;           </w:t>
+      </w:r>
+    </w:p>
+    <w:p>
+      <w:pPr>
+        <w:ind w:left="1416"/>
+      </w:pPr>
+      <w:r>
+        <w:t xml:space="preserve">            &lt;/</w:t>
+      </w:r>
+      <w:proofErr w:type="spellStart"/>
+      <w:r>
+        <w:t>ul</w:t>
+      </w:r>
+      <w:proofErr w:type="spellEnd"/>
+      <w:r>
+        <w:t>&gt;</w:t>
+      </w:r>
+    </w:p>
+    <w:p>
+      <w:pPr>
+        <w:ind w:left="708"/>
+      </w:pPr>
+      <w:r>
+        <w:t xml:space="preserve">Destaco que aplicaste etiqueta &lt;b&gt; para resalta en negrita la </w:t>
+      </w:r>
+      <w:proofErr w:type="gramStart"/>
+      <w:r>
+        <w:t>primer letra</w:t>
+      </w:r>
+      <w:proofErr w:type="gramEnd"/>
+      <w:r>
+        <w:t xml:space="preserve"> y no usaste </w:t>
+      </w:r>
+      <w:proofErr w:type="spellStart"/>
+      <w:r>
+        <w:t>strong</w:t>
+      </w:r>
+      <w:proofErr w:type="spellEnd"/>
+      <w:r>
+        <w:t>.</w:t>
+      </w:r>
+    </w:p>
+    <w:p/>
+    <w:p>
+      <w:pPr>
+        <w:pStyle w:val="Prrafodelista"/>
+        <w:ind w:left="1440"/>
+      </w:pPr>
+    </w:p>
+    <w:p/>
+    <w:p>
+      <w:r>
+        <w:t>Muy buen trabajo ¡</w:t>
+      </w:r>
+    </w:p>
+    <w:p/>
+    <w:p>
+      <w:r>
+        <w:t xml:space="preserve">Tu nota en el Desafío 01 es: </w:t>
+      </w:r>
+      <w:r>
+        <w:rPr>
+          <w:b/>
+          <w:bCs/>
+        </w:rPr>
+        <w:t>8</w:t>
+      </w:r>
+    </w:p>
+    <w:p/>
+    <w:p>
+      <w:pPr>
+        <w:pBdr>
+          <w:bottom w:val="single" w:sz="6" w:space="1" w:color="auto"/>
+        </w:pBdr>
+      </w:pPr>
+    </w:p>
+    <w:p/>
+    <w:p/>
+    <w:p>
+      <w:pPr>
+        <w:rPr>
+          <w:rFonts w:ascii="Segoe UI Emoji" w:hAnsi="Segoe UI Emoji" w:cs="Segoe UI Emoji"/>
+          <w:b/>
+          <w:bCs/>
+        </w:rPr>
+      </w:pPr>
+      <w:proofErr w:type="spellStart"/>
+      <w:r>
+        <w:rPr>
+          <w:rFonts w:ascii="Segoe UI Emoji" w:hAnsi="Segoe UI Emoji" w:cs="Segoe UI Emoji"/>
+          <w:b/>
+          <w:bCs/>
+        </w:rPr>
         <w:t>Bazan</w:t>
       </w:r>
       <w:proofErr w:type="spellEnd"/>
@@ -265,7 +744,6 @@
     <w:p/>
     <w:p>
       <w:r>
-        <w:lastRenderedPageBreak/>
         <w:t xml:space="preserve">Respetaste el orden de aplicación de uso de etiquetas de encabezado (h1, h2, etc..) y el manejo de etiquetas para textos como listas desordenadas es correcto. </w:t>
       </w:r>
     </w:p>
@@ -391,15 +869,7 @@
           <w:b/>
           <w:bCs/>
         </w:rPr>
-        <w:t>Arismendi</w:t>
-      </w:r>
-      <w:r>
-        <w:rPr>
-          <w:rFonts w:ascii="Segoe UI Emoji" w:hAnsi="Segoe UI Emoji" w:cs="Segoe UI Emoji"/>
-          <w:b/>
-          <w:bCs/>
-        </w:rPr>
-        <w:t xml:space="preserve"> </w:t>
+        <w:t xml:space="preserve">Arismendi </w:t>
       </w:r>
       <w:proofErr w:type="spellStart"/>
       <w:r>
@@ -494,7 +964,6 @@
         <w:ind w:left="1440"/>
       </w:pPr>
       <w:r>
-        <w:lastRenderedPageBreak/>
         <w:t xml:space="preserve">Recomiendo utilizar la abreviación de un documento </w:t>
       </w:r>
       <w:proofErr w:type="spellStart"/>
@@ -907,6 +1376,7 @@
     <w:p/>
     <w:p>
       <w:r>
+        <w:lastRenderedPageBreak/>
         <w:t xml:space="preserve">Tu nota en el Desafío 01 es: </w:t>
       </w:r>
       <w:r>
@@ -999,7 +1469,6 @@
     <w:p/>
     <w:p>
       <w:r>
-        <w:lastRenderedPageBreak/>
         <w:t xml:space="preserve">Primeramente, quería felicitarte por el trabajo que realizaste. El resultado visual se ve </w:t>
       </w:r>
       <w:r>
@@ -1226,6 +1695,7 @@
           <w:b/>
           <w:bCs/>
         </w:rPr>
+        <w:lastRenderedPageBreak/>
         <w:t>Barberine</w:t>
       </w:r>
       <w:proofErr w:type="spellEnd"/>
@@ -1288,7 +1758,6 @@
     <w:p/>
     <w:p>
       <w:r>
-        <w:lastRenderedPageBreak/>
         <w:t xml:space="preserve">Respetaste el orden de aplicación de uso de etiquetas de encabezado (h1, h2, etc..) y el manejo de etiquetas para textos es correcto. </w:t>
       </w:r>
     </w:p>
@@ -1429,6 +1898,7 @@
     <w:p/>
     <w:p>
       <w:r>
+        <w:lastRenderedPageBreak/>
         <w:t xml:space="preserve">Respetaste el orden de aplicación de uso de etiquetas de encabezado (h1, h2, etc..) y el manejo de etiquetas para textos es correcto. </w:t>
       </w:r>
     </w:p>
@@ -1481,7 +1951,6 @@
     <w:p/>
     <w:p>
       <w:r>
-        <w:lastRenderedPageBreak/>
         <w:t xml:space="preserve">Tu nota en el Desafío 01 es: </w:t>
       </w:r>
       <w:r>
@@ -1623,6 +2092,7 @@
       </w:pPr>
       <w:proofErr w:type="spellStart"/>
       <w:r>
+        <w:lastRenderedPageBreak/>
         <w:t>Recorda</w:t>
       </w:r>
       <w:proofErr w:type="spellEnd"/>
@@ -1844,6 +2314,7 @@
       </w:pPr>
       <w:proofErr w:type="spellStart"/>
       <w:r>
+        <w:lastRenderedPageBreak/>
         <w:t>Recorda</w:t>
       </w:r>
       <w:proofErr w:type="spellEnd"/>
@@ -2098,6 +2569,7 @@
         </w:numPr>
       </w:pPr>
       <w:r>
+        <w:lastRenderedPageBreak/>
         <w:t xml:space="preserve">Es recomendable usar una sola vez h1 en un apartado o documento </w:t>
       </w:r>
       <w:proofErr w:type="spellStart"/>
@@ -2673,7 +3145,6 @@
     </w:p>
     <w:p>
       <w:r>
-        <w:lastRenderedPageBreak/>
         <w:t xml:space="preserve">               &lt;p&gt;</w:t>
       </w:r>
     </w:p>
@@ -2893,7 +3364,6 @@
     <w:p/>
     <w:p>
       <w:r>
-        <w:lastRenderedPageBreak/>
         <w:t>Primeramente, quería felicitarte por el trabajo que realizaste. El resultado visual se ve como el de referencia.</w:t>
       </w:r>
     </w:p>
@@ -3078,6 +3548,7 @@
         </w:numPr>
       </w:pPr>
       <w:r>
+        <w:lastRenderedPageBreak/>
         <w:t>Las palabras con estilo itálica las logras aplicándoles la etiqueta &lt;em&gt;</w:t>
       </w:r>
     </w:p>
@@ -3805,7 +4276,6 @@
         <w:rPr>
           <w:rFonts w:ascii="Segoe UI Emoji" w:hAnsi="Segoe UI Emoji" w:cs="Segoe UI Emoji"/>
         </w:rPr>
-        <w:lastRenderedPageBreak/>
         <w:t>🎉</w:t>
       </w:r>
       <w:r>
@@ -3970,7 +4440,11 @@
       </w:r>
       <w:proofErr w:type="spellEnd"/>
       <w:r>
-        <w:t xml:space="preserve">&gt; está diseñado específicamente para contener elementos de introducción a una web, como por ejemplo el titulo principal, la barra principal de navegación. Luego todo el contenido principal de la </w:t>
+        <w:t xml:space="preserve">&gt; está diseñado específicamente para contener elementos de introducción a una web, como por ejemplo el titulo principal, la barra </w:t>
+      </w:r>
+      <w:r>
+        <w:lastRenderedPageBreak/>
+        <w:t xml:space="preserve">principal de navegación. Luego todo el contenido principal de la </w:t>
       </w:r>
       <w:proofErr w:type="spellStart"/>
       <w:r>
@@ -4099,7 +4573,6 @@
         <w:ind w:left="1416"/>
       </w:pPr>
       <w:r>
-        <w:lastRenderedPageBreak/>
         <w:t xml:space="preserve">                Un &lt;b&gt;Análisis FODA&lt;/b&gt; es una herramienta …</w:t>
       </w:r>
     </w:p>
@@ -4349,7 +4822,6 @@
     <w:p/>
     <w:p>
       <w:r>
-        <w:lastRenderedPageBreak/>
         <w:t xml:space="preserve">Respetaste el orden de aplicación de uso de etiquetas de encabezado (h1, h2, etc..) y el manejo de etiquetas para textos es correcto. </w:t>
       </w:r>
     </w:p>
@@ -4521,6 +4993,7 @@
     <w:p/>
     <w:p>
       <w:r>
+        <w:lastRenderedPageBreak/>
         <w:t>Primeramente, quería felicitarte por el trabajo que realizaste. El resultado logrado visualmente y código impecables.</w:t>
       </w:r>
     </w:p>
@@ -4725,6 +5198,7 @@
         </w:numPr>
       </w:pPr>
       <w:r>
+        <w:lastRenderedPageBreak/>
         <w:t>C</w:t>
       </w:r>
       <w:r>
@@ -5342,6 +5816,7 @@
     <w:p/>
     <w:p>
       <w:r>
+        <w:lastRenderedPageBreak/>
         <w:t xml:space="preserve">El manejo de etiquetas para textos y la estructura del documento </w:t>
       </w:r>
       <w:proofErr w:type="spellStart"/>
@@ -5427,7 +5902,6 @@
         </w:numPr>
       </w:pPr>
       <w:r>
-        <w:lastRenderedPageBreak/>
         <w:t xml:space="preserve">Falto usar la etiqueta </w:t>
       </w:r>
       <w:proofErr w:type="spellStart"/>
@@ -5739,6 +6213,7 @@
         </w:numPr>
       </w:pPr>
       <w:r>
+        <w:lastRenderedPageBreak/>
         <w:t>Las palabras con estilo itálica las logras aplicándoles la etiqueta &lt;em&gt;</w:t>
       </w:r>
     </w:p>
@@ -6043,6 +6518,7 @@
         <w:ind w:left="2124"/>
       </w:pPr>
       <w:r>
+        <w:lastRenderedPageBreak/>
         <w:t>    &lt;</w:t>
       </w:r>
       <w:proofErr w:type="spellStart"/>
@@ -6334,6 +6810,7 @@
     <w:p/>
     <w:p>
       <w:r>
+        <w:lastRenderedPageBreak/>
         <w:t xml:space="preserve">Tu nota en el Desafío 01 es: </w:t>
       </w:r>
       <w:r>
@@ -6806,9 +7283,122 @@
 <file path=word/numbering.xml><?xml version="1.0" encoding="utf-8"?>
 <w:numbering xmlns:wpc="http://schemas.microsoft.com/office/word/2010/wordprocessingCanvas" xmlns:cx="http://schemas.microsoft.com/office/drawing/2014/chartex" xmlns:cx1="http://schemas.microsoft.com/office/drawing/2015/9/8/chartex" xmlns:cx2="http://schemas.microsoft.com/office/drawing/2015/10/21/chartex" xmlns:cx3="http://schemas.microsoft.com/office/drawing/2016/5/9/chartex" xmlns:cx4="http://schemas.microsoft.com/office/drawing/2016/5/10/chartex" xmlns:cx5="http://schemas.microsoft.com/office/drawing/2016/5/11/chartex" xmlns:cx6="http://schemas.microsoft.com/office/drawing/2016/5/12/chartex" xmlns:cx7="http://schemas.microsoft.com/office/drawing/2016/5/13/chartex" xmlns:cx8="http://schemas.microsoft.com/office/drawing/2016/5/14/chartex" xmlns:mc="http://schemas.openxmlformats.org/markup-compatibility/2006" xmlns:aink="http://schemas.microsoft.com/office/drawing/2016/ink" xmlns:am3d="http://schemas.microsoft.com/office/drawing/2017/model3d" xmlns:o="urn:schemas-microsoft-com:office:office" xmlns:oel="http://schemas.microsoft.com/office/2019/extlst" xmlns:r="http://schemas.openxmlformats.org/officeDocument/2006/relationships" xmlns:m="http://schemas.openxmlformats.org/officeDocument/2006/math" xmlns:v="urn:schemas-microsoft-com:vml" xmlns:wp14="http://schemas.microsoft.com/office/word/2010/wordprocessingDrawing" xmlns:wp="http://schemas.openxmlformats.org/drawingml/2006/wordprocessingDrawing" xmlns:w10="urn:schemas-microsoft-com:office:word" xmlns:w="http://schemas.openxmlformats.org/wordprocessingml/2006/main" xmlns:w14="http://schemas.microsoft.com/office/word/2010/wordml" xmlns:w15="http://schemas.microsoft.com/office/word/2012/wordml" xmlns:w16cex="http://schemas.microsoft.com/office/word/2018/wordml/cex" xmlns:w16cid="http://schemas.microsoft.com/office/word/2016/wordml/cid" xmlns:w16="http://schemas.microsoft.com/office/word/2018/wordml" xmlns:w16du="http://schemas.microsoft.com/office/word/2023/wordml/word16du" xmlns:w16sdtdh="http://schemas.microsoft.com/office/word/2020/wordml/sdtdatahash" xmlns:w16sdtfl="http://schemas.microsoft.com/office/word/2024/wordml/sdtformatlock" xmlns:w16se="http://schemas.microsoft.com/office/word/2015/wordml/symex" xmlns:wpg="http://schemas.microsoft.com/office/word/2010/wordprocessingGroup" xmlns:wpi="http://schemas.microsoft.com/office/word/2010/wordprocessingInk" xmlns:wne="http://schemas.microsoft.com/office/word/2006/wordml" xmlns:wps="http://schemas.microsoft.com/office/word/2010/wordprocessingShape" mc:Ignorable="w14 w15 w16se w16cid w16 w16cex w16sdtdh w16sdtfl w16du wp14">
   <w:abstractNum w:abstractNumId="0" w15:restartNumberingAfterBreak="0">
+    <w:nsid w:val="030C156B"/>
+    <w:multiLevelType w:val="hybridMultilevel"/>
+    <w:tmpl w:val="B58C665C"/>
+    <w:lvl w:ilvl="0" w:tplc="2C0A0001">
+      <w:start w:val="1"/>
+      <w:numFmt w:val="bullet"/>
+      <w:lvlText w:val=""/>
+      <w:lvlJc w:val="left"/>
+      <w:pPr>
+        <w:ind w:left="720" w:hanging="360"/>
+      </w:pPr>
+      <w:rPr>
+        <w:rFonts w:ascii="Symbol" w:hAnsi="Symbol" w:hint="default"/>
+      </w:rPr>
+    </w:lvl>
+    <w:lvl w:ilvl="1" w:tplc="2C0A0003" w:tentative="1">
+      <w:start w:val="1"/>
+      <w:numFmt w:val="bullet"/>
+      <w:lvlText w:val="o"/>
+      <w:lvlJc w:val="left"/>
+      <w:pPr>
+        <w:ind w:left="1440" w:hanging="360"/>
+      </w:pPr>
+      <w:rPr>
+        <w:rFonts w:ascii="Courier New" w:hAnsi="Courier New" w:cs="Courier New" w:hint="default"/>
+      </w:rPr>
+    </w:lvl>
+    <w:lvl w:ilvl="2" w:tplc="2C0A0005" w:tentative="1">
+      <w:start w:val="1"/>
+      <w:numFmt w:val="bullet"/>
+      <w:lvlText w:val=""/>
+      <w:lvlJc w:val="left"/>
+      <w:pPr>
+        <w:ind w:left="2160" w:hanging="360"/>
+      </w:pPr>
+      <w:rPr>
+        <w:rFonts w:ascii="Wingdings" w:hAnsi="Wingdings" w:hint="default"/>
+      </w:rPr>
+    </w:lvl>
+    <w:lvl w:ilvl="3" w:tplc="2C0A0001" w:tentative="1">
+      <w:start w:val="1"/>
+      <w:numFmt w:val="bullet"/>
+      <w:lvlText w:val=""/>
+      <w:lvlJc w:val="left"/>
+      <w:pPr>
+        <w:ind w:left="2880" w:hanging="360"/>
+      </w:pPr>
+      <w:rPr>
+        <w:rFonts w:ascii="Symbol" w:hAnsi="Symbol" w:hint="default"/>
+      </w:rPr>
+    </w:lvl>
+    <w:lvl w:ilvl="4" w:tplc="2C0A0003" w:tentative="1">
+      <w:start w:val="1"/>
+      <w:numFmt w:val="bullet"/>
+      <w:lvlText w:val="o"/>
+      <w:lvlJc w:val="left"/>
+      <w:pPr>
+        <w:ind w:left="3600" w:hanging="360"/>
+      </w:pPr>
+      <w:rPr>
+        <w:rFonts w:ascii="Courier New" w:hAnsi="Courier New" w:cs="Courier New" w:hint="default"/>
+      </w:rPr>
+    </w:lvl>
+    <w:lvl w:ilvl="5" w:tplc="2C0A0005" w:tentative="1">
+      <w:start w:val="1"/>
+      <w:numFmt w:val="bullet"/>
+      <w:lvlText w:val=""/>
+      <w:lvlJc w:val="left"/>
+      <w:pPr>
+        <w:ind w:left="4320" w:hanging="360"/>
+      </w:pPr>
+      <w:rPr>
+        <w:rFonts w:ascii="Wingdings" w:hAnsi="Wingdings" w:hint="default"/>
+      </w:rPr>
+    </w:lvl>
+    <w:lvl w:ilvl="6" w:tplc="2C0A0001" w:tentative="1">
+      <w:start w:val="1"/>
+      <w:numFmt w:val="bullet"/>
+      <w:lvlText w:val=""/>
+      <w:lvlJc w:val="left"/>
+      <w:pPr>
+        <w:ind w:left="5040" w:hanging="360"/>
+      </w:pPr>
+      <w:rPr>
+        <w:rFonts w:ascii="Symbol" w:hAnsi="Symbol" w:hint="default"/>
+      </w:rPr>
+    </w:lvl>
+    <w:lvl w:ilvl="7" w:tplc="2C0A0003" w:tentative="1">
+      <w:start w:val="1"/>
+      <w:numFmt w:val="bullet"/>
+      <w:lvlText w:val="o"/>
+      <w:lvlJc w:val="left"/>
+      <w:pPr>
+        <w:ind w:left="5760" w:hanging="360"/>
+      </w:pPr>
+      <w:rPr>
+        <w:rFonts w:ascii="Courier New" w:hAnsi="Courier New" w:cs="Courier New" w:hint="default"/>
+      </w:rPr>
+    </w:lvl>
+    <w:lvl w:ilvl="8" w:tplc="2C0A0005" w:tentative="1">
+      <w:start w:val="1"/>
+      <w:numFmt w:val="bullet"/>
+      <w:lvlText w:val=""/>
+      <w:lvlJc w:val="left"/>
+      <w:pPr>
+        <w:ind w:left="6480" w:hanging="360"/>
+      </w:pPr>
+      <w:rPr>
+        <w:rFonts w:ascii="Wingdings" w:hAnsi="Wingdings" w:hint="default"/>
+      </w:rPr>
+    </w:lvl>
+  </w:abstractNum>
+  <w:abstractNum w:abstractNumId="1" w15:restartNumberingAfterBreak="0">
     <w:nsid w:val="339D424A"/>
     <w:multiLevelType w:val="hybridMultilevel"/>
-    <w:tmpl w:val="33F49716"/>
+    <w:tmpl w:val="D1DED296"/>
     <w:lvl w:ilvl="0" w:tplc="2C0A0001">
       <w:start w:val="1"/>
       <w:numFmt w:val="bullet"/>
@@ -6918,7 +7508,7 @@
       </w:rPr>
     </w:lvl>
   </w:abstractNum>
-  <w:abstractNum w:abstractNumId="1" w15:restartNumberingAfterBreak="0">
+  <w:abstractNum w:abstractNumId="2" w15:restartNumberingAfterBreak="0">
     <w:nsid w:val="7CD55343"/>
     <w:multiLevelType w:val="hybridMultilevel"/>
     <w:tmpl w:val="E65AB5B2"/>
@@ -7032,10 +7622,13 @@
     </w:lvl>
   </w:abstractNum>
   <w:num w:numId="1" w16cid:durableId="1821537803">
-    <w:abstractNumId w:val="0"/>
+    <w:abstractNumId w:val="1"/>
   </w:num>
   <w:num w:numId="2" w16cid:durableId="858615920">
-    <w:abstractNumId w:val="1"/>
+    <w:abstractNumId w:val="2"/>
+  </w:num>
+  <w:num w:numId="3" w16cid:durableId="1566184962">
+    <w:abstractNumId w:val="0"/>
   </w:num>
 </w:numbering>
 </file>
@@ -7438,7 +8031,7 @@
   <w:style w:type="paragraph" w:default="1" w:styleId="Normal">
     <w:name w:val="Normal"/>
     <w:qFormat/>
-    <w:rsid w:val="00C62D99"/>
+    <w:rsid w:val="00743F23"/>
     <w:rPr>
       <w:kern w:val="2"/>
       <w14:ligatures w14:val="standardContextual"/>
@@ -7447,6 +8040,7 @@
   <w:style w:type="character" w:default="1" w:styleId="Fuentedeprrafopredeter">
     <w:name w:val="Default Paragraph Font"/>
     <w:uiPriority w:val="1"/>
+    <w:semiHidden/>
     <w:unhideWhenUsed/>
   </w:style>
   <w:style w:type="table" w:default="1" w:styleId="Tablanormal">

</xml_diff>